<commit_message>
myisam 和 innodb 区别
</commit_message>
<xml_diff>
--- a/interviewer/doc/mysql笔记.docx
+++ b/interviewer/doc/mysql笔记.docx
@@ -2249,15 +2249,15 @@
         <w:pStyle w:val="a6"/>
         <w:spacing w:before="150" w:beforeAutospacing="0" w:after="150" w:afterAutospacing="0"/>
         <w:rPr>
+          <w:rFonts w:ascii="SimSun" w:eastAsia="SimSun" w:hAnsi="SimSun"/>
+          <w:color w:val="000000"/>
+        </w:rPr>
+      </w:pPr>
+      <w:r>
+        <w:rPr>
           <w:rFonts w:ascii="SimSun" w:eastAsia="SimSun" w:hAnsi="SimSun" w:hint="eastAsia"/>
           <w:color w:val="000000"/>
         </w:rPr>
-      </w:pPr>
-      <w:r>
-        <w:rPr>
-          <w:rFonts w:ascii="SimSun" w:eastAsia="SimSun" w:hAnsi="SimSun" w:hint="eastAsia"/>
-          <w:color w:val="000000"/>
-        </w:rPr>
         <w:t>注：</w:t>
       </w:r>
     </w:p>
@@ -2266,7 +2266,7 @@
         <w:pStyle w:val="a6"/>
         <w:spacing w:before="150" w:beforeAutospacing="0" w:after="150" w:afterAutospacing="0"/>
         <w:rPr>
-          <w:rFonts w:ascii="SimSun" w:eastAsia="SimSun" w:hAnsi="SimSun" w:hint="eastAsia"/>
+          <w:rFonts w:ascii="SimSun" w:eastAsia="SimSun" w:hAnsi="SimSun"/>
           <w:color w:val="000000"/>
         </w:rPr>
       </w:pPr>
@@ -2304,16 +2304,14 @@
         </w:rPr>
         <w:t>索引</w:t>
       </w:r>
-      <w:bookmarkStart w:id="0" w:name="_GoBack"/>
-      <w:bookmarkEnd w:id="0"/>
     </w:p>
     <w:p>
       <w:pPr>
         <w:widowControl/>
         <w:jc w:val="left"/>
         <w:rPr>
-          <w:rFonts w:eastAsia="Times New Roman"/>
-          <w:kern w:val="0"/>
+          <w:rStyle w:val="a9"/>
+          <w:rFonts w:eastAsia="Times New Roman" w:hint="eastAsia"/>
         </w:rPr>
       </w:pPr>
       <w:hyperlink r:id="rId13" w:history="1">
@@ -2325,6 +2323,2042 @@
           <w:t>https://www.cnblogs.com/yuanrw/p/10225659.html</w:t>
         </w:r>
       </w:hyperlink>
+    </w:p>
+    <w:p>
+      <w:pPr>
+        <w:widowControl/>
+        <w:jc w:val="left"/>
+        <w:rPr>
+          <w:rStyle w:val="a9"/>
+          <w:rFonts w:eastAsia="Times New Roman" w:hint="eastAsia"/>
+        </w:rPr>
+      </w:pPr>
+    </w:p>
+    <w:p>
+      <w:pPr>
+        <w:widowControl/>
+        <w:numPr>
+          <w:ilvl w:val="0"/>
+          <w:numId w:val="4"/>
+        </w:numPr>
+        <w:shd w:val="clear" w:color="auto" w:fill="FFFFFF"/>
+        <w:ind w:left="600"/>
+        <w:jc w:val="left"/>
+        <w:rPr>
+          <w:rFonts w:ascii="SimSun" w:eastAsia="SimSun" w:hAnsi="SimSun" w:cs="Times New Roman"/>
+          <w:color w:val="333333"/>
+          <w:kern w:val="0"/>
+        </w:rPr>
+      </w:pPr>
+      <w:r>
+        <w:rPr>
+          <w:rFonts w:ascii="SimSun" w:eastAsia="SimSun" w:hAnsi="SimSun" w:cs="Times New Roman"/>
+          <w:color w:val="333333"/>
+          <w:kern w:val="0"/>
+        </w:rPr>
+        <w:t>MySQL</w:t>
+      </w:r>
+      <w:r>
+        <w:rPr>
+          <w:rFonts w:ascii="SimSun" w:eastAsia="SimSun" w:hAnsi="SimSun" w:cs="MS Mincho"/>
+          <w:color w:val="333333"/>
+          <w:kern w:val="0"/>
+        </w:rPr>
+        <w:t>默</w:t>
+      </w:r>
+      <w:r>
+        <w:rPr>
+          <w:rFonts w:ascii="SimSun" w:eastAsia="SimSun" w:hAnsi="SimSun" w:cs="SimSun"/>
+          <w:color w:val="333333"/>
+          <w:kern w:val="0"/>
+        </w:rPr>
+        <w:t>认</w:t>
+      </w:r>
+      <w:r>
+        <w:rPr>
+          <w:rFonts w:ascii="SimSun" w:eastAsia="SimSun" w:hAnsi="SimSun" w:cs="MS Mincho"/>
+          <w:color w:val="333333"/>
+          <w:kern w:val="0"/>
+        </w:rPr>
+        <w:t>采用的是</w:t>
+      </w:r>
+      <w:proofErr w:type="spellStart"/>
+      <w:r>
+        <w:rPr>
+          <w:rFonts w:ascii="SimSun" w:eastAsia="SimSun" w:hAnsi="SimSun" w:cs="Times New Roman"/>
+          <w:color w:val="333333"/>
+          <w:kern w:val="0"/>
+        </w:rPr>
+        <w:t>MyISAM</w:t>
+      </w:r>
+      <w:proofErr w:type="spellEnd"/>
+      <w:r>
+        <w:rPr>
+          <w:rFonts w:ascii="SimSun" w:eastAsia="SimSun" w:hAnsi="SimSun" w:cs="MS Mincho"/>
+          <w:color w:val="333333"/>
+          <w:kern w:val="0"/>
+        </w:rPr>
+        <w:t>。</w:t>
+      </w:r>
+    </w:p>
+    <w:p>
+      <w:pPr>
+        <w:widowControl/>
+        <w:numPr>
+          <w:ilvl w:val="0"/>
+          <w:numId w:val="4"/>
+        </w:numPr>
+        <w:shd w:val="clear" w:color="auto" w:fill="FFFFFF"/>
+        <w:ind w:left="600"/>
+        <w:jc w:val="left"/>
+        <w:rPr>
+          <w:rFonts w:ascii="SimSun" w:eastAsia="SimSun" w:hAnsi="SimSun" w:cs="Times New Roman"/>
+          <w:color w:val="333333"/>
+          <w:kern w:val="0"/>
+        </w:rPr>
+      </w:pPr>
+      <w:proofErr w:type="spellStart"/>
+      <w:r>
+        <w:rPr>
+          <w:rFonts w:ascii="SimSun" w:eastAsia="SimSun" w:hAnsi="SimSun" w:cs="Times New Roman"/>
+          <w:color w:val="333333"/>
+          <w:kern w:val="0"/>
+        </w:rPr>
+        <w:t>MyISAM</w:t>
+      </w:r>
+      <w:proofErr w:type="spellEnd"/>
+      <w:r>
+        <w:rPr>
+          <w:rFonts w:ascii="SimSun" w:eastAsia="SimSun" w:hAnsi="SimSun" w:cs="MS Mincho"/>
+          <w:color w:val="333333"/>
+          <w:kern w:val="0"/>
+        </w:rPr>
+        <w:t>不支持事</w:t>
+      </w:r>
+      <w:r>
+        <w:rPr>
+          <w:rFonts w:ascii="SimSun" w:eastAsia="SimSun" w:hAnsi="SimSun" w:cs="SimSun"/>
+          <w:color w:val="333333"/>
+          <w:kern w:val="0"/>
+        </w:rPr>
+        <w:t>务</w:t>
+      </w:r>
+      <w:r>
+        <w:rPr>
+          <w:rFonts w:ascii="SimSun" w:eastAsia="SimSun" w:hAnsi="SimSun" w:cs="MS Mincho"/>
+          <w:color w:val="333333"/>
+          <w:kern w:val="0"/>
+        </w:rPr>
+        <w:t>，而</w:t>
+      </w:r>
+      <w:proofErr w:type="spellStart"/>
+      <w:r>
+        <w:rPr>
+          <w:rFonts w:ascii="SimSun" w:eastAsia="SimSun" w:hAnsi="SimSun" w:cs="Times New Roman"/>
+          <w:color w:val="333333"/>
+          <w:kern w:val="0"/>
+        </w:rPr>
+        <w:t>InnoDB</w:t>
+      </w:r>
+      <w:proofErr w:type="spellEnd"/>
+      <w:r>
+        <w:rPr>
+          <w:rFonts w:ascii="SimSun" w:eastAsia="SimSun" w:hAnsi="SimSun" w:cs="MS Mincho"/>
+          <w:color w:val="333333"/>
+          <w:kern w:val="0"/>
+        </w:rPr>
+        <w:t>支持。</w:t>
+      </w:r>
+      <w:proofErr w:type="spellStart"/>
+      <w:r>
+        <w:rPr>
+          <w:rFonts w:ascii="SimSun" w:eastAsia="SimSun" w:hAnsi="SimSun" w:cs="Times New Roman"/>
+          <w:color w:val="333333"/>
+          <w:kern w:val="0"/>
+        </w:rPr>
+        <w:t>InnoDB</w:t>
+      </w:r>
+      <w:proofErr w:type="spellEnd"/>
+      <w:r>
+        <w:rPr>
+          <w:rFonts w:ascii="SimSun" w:eastAsia="SimSun" w:hAnsi="SimSun" w:cs="MS Mincho"/>
+          <w:color w:val="333333"/>
+          <w:kern w:val="0"/>
+        </w:rPr>
+        <w:t>的</w:t>
+      </w:r>
+      <w:r>
+        <w:rPr>
+          <w:rFonts w:ascii="SimSun" w:eastAsia="SimSun" w:hAnsi="SimSun" w:cs="Times New Roman"/>
+          <w:color w:val="333333"/>
+          <w:kern w:val="0"/>
+        </w:rPr>
+        <w:t>AUTOCOMMIT</w:t>
+      </w:r>
+      <w:r>
+        <w:rPr>
+          <w:rFonts w:ascii="SimSun" w:eastAsia="SimSun" w:hAnsi="SimSun" w:cs="MS Mincho"/>
+          <w:color w:val="333333"/>
+          <w:kern w:val="0"/>
+        </w:rPr>
+        <w:t>默</w:t>
+      </w:r>
+      <w:r>
+        <w:rPr>
+          <w:rFonts w:ascii="SimSun" w:eastAsia="SimSun" w:hAnsi="SimSun" w:cs="SimSun"/>
+          <w:color w:val="333333"/>
+          <w:kern w:val="0"/>
+        </w:rPr>
+        <w:t>认</w:t>
+      </w:r>
+      <w:r>
+        <w:rPr>
+          <w:rFonts w:ascii="SimSun" w:eastAsia="SimSun" w:hAnsi="SimSun" w:cs="MS Mincho"/>
+          <w:color w:val="333333"/>
+          <w:kern w:val="0"/>
+        </w:rPr>
+        <w:t>是打开的，即每条</w:t>
+      </w:r>
+      <w:r>
+        <w:rPr>
+          <w:rFonts w:ascii="SimSun" w:eastAsia="SimSun" w:hAnsi="SimSun" w:cs="Times New Roman"/>
+          <w:color w:val="333333"/>
+          <w:kern w:val="0"/>
+        </w:rPr>
+        <w:t>SQL</w:t>
+      </w:r>
+      <w:r>
+        <w:rPr>
+          <w:rFonts w:ascii="SimSun" w:eastAsia="SimSun" w:hAnsi="SimSun" w:cs="SimSun"/>
+          <w:color w:val="333333"/>
+          <w:kern w:val="0"/>
+        </w:rPr>
+        <w:t>语句会默认被封装成一个事务，自动提交，这样会影响速度，所以最好是把多条</w:t>
+      </w:r>
+      <w:r>
+        <w:rPr>
+          <w:rFonts w:ascii="SimSun" w:eastAsia="SimSun" w:hAnsi="SimSun" w:cs="Times New Roman"/>
+          <w:color w:val="333333"/>
+          <w:kern w:val="0"/>
+        </w:rPr>
+        <w:t>SQL</w:t>
+      </w:r>
+      <w:r>
+        <w:rPr>
+          <w:rFonts w:ascii="SimSun" w:eastAsia="SimSun" w:hAnsi="SimSun" w:cs="SimSun"/>
+          <w:color w:val="333333"/>
+          <w:kern w:val="0"/>
+        </w:rPr>
+        <w:t>语句显示放在</w:t>
+      </w:r>
+      <w:r>
+        <w:rPr>
+          <w:rFonts w:ascii="SimSun" w:eastAsia="SimSun" w:hAnsi="SimSun" w:cs="Times New Roman"/>
+          <w:color w:val="333333"/>
+          <w:kern w:val="0"/>
+        </w:rPr>
+        <w:t>begin</w:t>
+      </w:r>
+      <w:r>
+        <w:rPr>
+          <w:rFonts w:ascii="SimSun" w:eastAsia="SimSun" w:hAnsi="SimSun" w:cs="MS Mincho"/>
+          <w:color w:val="333333"/>
+          <w:kern w:val="0"/>
+        </w:rPr>
+        <w:t>和</w:t>
+      </w:r>
+      <w:r>
+        <w:rPr>
+          <w:rFonts w:ascii="SimSun" w:eastAsia="SimSun" w:hAnsi="SimSun" w:cs="Times New Roman"/>
+          <w:color w:val="333333"/>
+          <w:kern w:val="0"/>
+        </w:rPr>
+        <w:t>commit</w:t>
+      </w:r>
+      <w:r>
+        <w:rPr>
+          <w:rFonts w:ascii="SimSun" w:eastAsia="SimSun" w:hAnsi="SimSun" w:cs="MS Mincho"/>
+          <w:color w:val="333333"/>
+          <w:kern w:val="0"/>
+        </w:rPr>
+        <w:t>之</w:t>
+      </w:r>
+      <w:r>
+        <w:rPr>
+          <w:rFonts w:ascii="SimSun" w:eastAsia="SimSun" w:hAnsi="SimSun" w:cs="SimSun"/>
+          <w:color w:val="333333"/>
+          <w:kern w:val="0"/>
+        </w:rPr>
+        <w:t>间</w:t>
+      </w:r>
+      <w:r>
+        <w:rPr>
+          <w:rFonts w:ascii="SimSun" w:eastAsia="SimSun" w:hAnsi="SimSun" w:cs="MS Mincho"/>
+          <w:color w:val="333333"/>
+          <w:kern w:val="0"/>
+        </w:rPr>
+        <w:t>，</w:t>
+      </w:r>
+      <w:r>
+        <w:rPr>
+          <w:rFonts w:ascii="SimSun" w:eastAsia="SimSun" w:hAnsi="SimSun" w:cs="SimSun"/>
+          <w:color w:val="333333"/>
+          <w:kern w:val="0"/>
+        </w:rPr>
+        <w:t>组</w:t>
+      </w:r>
+      <w:r>
+        <w:rPr>
+          <w:rFonts w:ascii="SimSun" w:eastAsia="SimSun" w:hAnsi="SimSun" w:cs="MS Mincho"/>
+          <w:color w:val="333333"/>
+          <w:kern w:val="0"/>
+        </w:rPr>
+        <w:t>成一个事</w:t>
+      </w:r>
+      <w:r>
+        <w:rPr>
+          <w:rFonts w:ascii="SimSun" w:eastAsia="SimSun" w:hAnsi="SimSun" w:cs="SimSun"/>
+          <w:color w:val="333333"/>
+          <w:kern w:val="0"/>
+        </w:rPr>
+        <w:t>务</w:t>
+      </w:r>
+      <w:r>
+        <w:rPr>
+          <w:rFonts w:ascii="SimSun" w:eastAsia="SimSun" w:hAnsi="SimSun" w:cs="MS Mincho"/>
+          <w:color w:val="333333"/>
+          <w:kern w:val="0"/>
+        </w:rPr>
+        <w:t>去提交。</w:t>
+      </w:r>
+    </w:p>
+    <w:p>
+      <w:pPr>
+        <w:widowControl/>
+        <w:numPr>
+          <w:ilvl w:val="0"/>
+          <w:numId w:val="4"/>
+        </w:numPr>
+        <w:shd w:val="clear" w:color="auto" w:fill="FFFFFF"/>
+        <w:ind w:left="600"/>
+        <w:jc w:val="left"/>
+        <w:rPr>
+          <w:rFonts w:ascii="SimSun" w:eastAsia="SimSun" w:hAnsi="SimSun" w:cs="Times New Roman"/>
+          <w:color w:val="333333"/>
+          <w:kern w:val="0"/>
+        </w:rPr>
+      </w:pPr>
+      <w:proofErr w:type="spellStart"/>
+      <w:r>
+        <w:rPr>
+          <w:rFonts w:ascii="SimSun" w:eastAsia="SimSun" w:hAnsi="SimSun" w:cs="Times New Roman"/>
+          <w:color w:val="333333"/>
+          <w:kern w:val="0"/>
+        </w:rPr>
+        <w:t>InnoDB</w:t>
+      </w:r>
+      <w:proofErr w:type="spellEnd"/>
+      <w:r>
+        <w:rPr>
+          <w:rFonts w:ascii="SimSun" w:eastAsia="SimSun" w:hAnsi="SimSun" w:cs="MS Mincho"/>
+          <w:color w:val="333333"/>
+          <w:kern w:val="0"/>
+        </w:rPr>
+        <w:t>支持数据行</w:t>
+      </w:r>
+      <w:r>
+        <w:rPr>
+          <w:rFonts w:ascii="SimSun" w:eastAsia="SimSun" w:hAnsi="SimSun" w:cs="SimSun"/>
+          <w:color w:val="333333"/>
+          <w:kern w:val="0"/>
+        </w:rPr>
+        <w:t>锁</w:t>
+      </w:r>
+      <w:r>
+        <w:rPr>
+          <w:rFonts w:ascii="SimSun" w:eastAsia="SimSun" w:hAnsi="SimSun" w:cs="MS Mincho"/>
+          <w:color w:val="333333"/>
+          <w:kern w:val="0"/>
+        </w:rPr>
+        <w:t>定，</w:t>
+      </w:r>
+      <w:proofErr w:type="spellStart"/>
+      <w:r>
+        <w:rPr>
+          <w:rFonts w:ascii="SimSun" w:eastAsia="SimSun" w:hAnsi="SimSun" w:cs="Times New Roman"/>
+          <w:color w:val="333333"/>
+          <w:kern w:val="0"/>
+        </w:rPr>
+        <w:t>MyISAM</w:t>
+      </w:r>
+      <w:proofErr w:type="spellEnd"/>
+      <w:r>
+        <w:rPr>
+          <w:rFonts w:ascii="SimSun" w:eastAsia="SimSun" w:hAnsi="SimSun" w:cs="MS Mincho"/>
+          <w:color w:val="333333"/>
+          <w:kern w:val="0"/>
+        </w:rPr>
+        <w:t>不支持行</w:t>
+      </w:r>
+      <w:bookmarkStart w:id="0" w:name="_GoBack"/>
+      <w:bookmarkEnd w:id="0"/>
+      <w:r>
+        <w:rPr>
+          <w:rFonts w:ascii="SimSun" w:eastAsia="SimSun" w:hAnsi="SimSun" w:cs="SimSun"/>
+          <w:color w:val="333333"/>
+          <w:kern w:val="0"/>
+        </w:rPr>
+        <w:t>锁</w:t>
+      </w:r>
+      <w:r>
+        <w:rPr>
+          <w:rFonts w:ascii="SimSun" w:eastAsia="SimSun" w:hAnsi="SimSun" w:cs="MS Mincho"/>
+          <w:color w:val="333333"/>
+          <w:kern w:val="0"/>
+        </w:rPr>
+        <w:t>定，只支持</w:t>
+      </w:r>
+      <w:r>
+        <w:rPr>
+          <w:rFonts w:ascii="SimSun" w:eastAsia="SimSun" w:hAnsi="SimSun" w:cs="SimSun"/>
+          <w:color w:val="333333"/>
+          <w:kern w:val="0"/>
+        </w:rPr>
+        <w:t>锁</w:t>
+      </w:r>
+      <w:r>
+        <w:rPr>
+          <w:rFonts w:ascii="SimSun" w:eastAsia="SimSun" w:hAnsi="SimSun" w:cs="MS Mincho"/>
+          <w:color w:val="333333"/>
+          <w:kern w:val="0"/>
+        </w:rPr>
+        <w:t>定整个表。即</w:t>
+      </w:r>
+      <w:proofErr w:type="spellStart"/>
+      <w:r>
+        <w:rPr>
+          <w:rFonts w:ascii="SimSun" w:eastAsia="SimSun" w:hAnsi="SimSun" w:cs="Times New Roman"/>
+          <w:color w:val="333333"/>
+          <w:kern w:val="0"/>
+        </w:rPr>
+        <w:t>MyISAM</w:t>
+      </w:r>
+      <w:proofErr w:type="spellEnd"/>
+      <w:r>
+        <w:rPr>
+          <w:rFonts w:ascii="SimSun" w:eastAsia="SimSun" w:hAnsi="SimSun" w:cs="MS Mincho"/>
+          <w:color w:val="333333"/>
+          <w:kern w:val="0"/>
+        </w:rPr>
+        <w:t>同一个表上的</w:t>
+      </w:r>
+      <w:r>
+        <w:rPr>
+          <w:rFonts w:ascii="SimSun" w:eastAsia="SimSun" w:hAnsi="SimSun" w:cs="SimSun"/>
+          <w:color w:val="333333"/>
+          <w:kern w:val="0"/>
+        </w:rPr>
+        <w:t>读锁</w:t>
+      </w:r>
+      <w:r>
+        <w:rPr>
+          <w:rFonts w:ascii="SimSun" w:eastAsia="SimSun" w:hAnsi="SimSun" w:cs="MS Mincho"/>
+          <w:color w:val="333333"/>
+          <w:kern w:val="0"/>
+        </w:rPr>
+        <w:t>和写</w:t>
+      </w:r>
+      <w:r>
+        <w:rPr>
+          <w:rFonts w:ascii="SimSun" w:eastAsia="SimSun" w:hAnsi="SimSun" w:cs="SimSun"/>
+          <w:color w:val="333333"/>
+          <w:kern w:val="0"/>
+        </w:rPr>
+        <w:t>锁</w:t>
+      </w:r>
+      <w:r>
+        <w:rPr>
+          <w:rFonts w:ascii="SimSun" w:eastAsia="SimSun" w:hAnsi="SimSun" w:cs="MS Mincho"/>
+          <w:color w:val="333333"/>
+          <w:kern w:val="0"/>
+        </w:rPr>
+        <w:t>是互斥的，</w:t>
+      </w:r>
+      <w:proofErr w:type="spellStart"/>
+      <w:r>
+        <w:rPr>
+          <w:rFonts w:ascii="SimSun" w:eastAsia="SimSun" w:hAnsi="SimSun" w:cs="Times New Roman"/>
+          <w:color w:val="333333"/>
+          <w:kern w:val="0"/>
+        </w:rPr>
+        <w:t>MyISAM</w:t>
+      </w:r>
+      <w:proofErr w:type="spellEnd"/>
+      <w:r>
+        <w:rPr>
+          <w:rFonts w:ascii="SimSun" w:eastAsia="SimSun" w:hAnsi="SimSun" w:cs="MS Mincho"/>
+          <w:color w:val="333333"/>
+          <w:kern w:val="0"/>
+        </w:rPr>
+        <w:t>并</w:t>
+      </w:r>
+      <w:r>
+        <w:rPr>
+          <w:rFonts w:ascii="SimSun" w:eastAsia="SimSun" w:hAnsi="SimSun" w:cs="SimSun"/>
+          <w:color w:val="333333"/>
+          <w:kern w:val="0"/>
+        </w:rPr>
+        <w:t>发读</w:t>
+      </w:r>
+      <w:r>
+        <w:rPr>
+          <w:rFonts w:ascii="SimSun" w:eastAsia="SimSun" w:hAnsi="SimSun" w:cs="MS Mincho"/>
+          <w:color w:val="333333"/>
+          <w:kern w:val="0"/>
+        </w:rPr>
+        <w:t>写</w:t>
+      </w:r>
+      <w:r>
+        <w:rPr>
+          <w:rFonts w:ascii="SimSun" w:eastAsia="SimSun" w:hAnsi="SimSun" w:cs="SimSun"/>
+          <w:color w:val="333333"/>
+          <w:kern w:val="0"/>
+        </w:rPr>
+        <w:t>时</w:t>
+      </w:r>
+      <w:r>
+        <w:rPr>
+          <w:rFonts w:ascii="SimSun" w:eastAsia="SimSun" w:hAnsi="SimSun" w:cs="MS Mincho"/>
+          <w:color w:val="333333"/>
+          <w:kern w:val="0"/>
+        </w:rPr>
+        <w:t>如果等待</w:t>
+      </w:r>
+      <w:r>
+        <w:rPr>
+          <w:rFonts w:ascii="SimSun" w:eastAsia="SimSun" w:hAnsi="SimSun" w:cs="SimSun"/>
+          <w:color w:val="333333"/>
+          <w:kern w:val="0"/>
+        </w:rPr>
+        <w:t>队</w:t>
+      </w:r>
+      <w:r>
+        <w:rPr>
+          <w:rFonts w:ascii="SimSun" w:eastAsia="SimSun" w:hAnsi="SimSun" w:cs="MS Mincho"/>
+          <w:color w:val="333333"/>
+          <w:kern w:val="0"/>
+        </w:rPr>
+        <w:t>列中既有</w:t>
+      </w:r>
+      <w:r>
+        <w:rPr>
+          <w:rFonts w:ascii="SimSun" w:eastAsia="SimSun" w:hAnsi="SimSun" w:cs="SimSun"/>
+          <w:color w:val="333333"/>
+          <w:kern w:val="0"/>
+        </w:rPr>
+        <w:t>读请</w:t>
+      </w:r>
+      <w:r>
+        <w:rPr>
+          <w:rFonts w:ascii="SimSun" w:eastAsia="SimSun" w:hAnsi="SimSun" w:cs="MS Mincho"/>
+          <w:color w:val="333333"/>
+          <w:kern w:val="0"/>
+        </w:rPr>
+        <w:t>求又有写</w:t>
+      </w:r>
+      <w:r>
+        <w:rPr>
+          <w:rFonts w:ascii="SimSun" w:eastAsia="SimSun" w:hAnsi="SimSun" w:cs="SimSun"/>
+          <w:color w:val="333333"/>
+          <w:kern w:val="0"/>
+        </w:rPr>
+        <w:t>请</w:t>
+      </w:r>
+      <w:r>
+        <w:rPr>
+          <w:rFonts w:ascii="SimSun" w:eastAsia="SimSun" w:hAnsi="SimSun" w:cs="MS Mincho"/>
+          <w:color w:val="333333"/>
+          <w:kern w:val="0"/>
+        </w:rPr>
+        <w:t>求，默</w:t>
+      </w:r>
+      <w:r>
+        <w:rPr>
+          <w:rFonts w:ascii="SimSun" w:eastAsia="SimSun" w:hAnsi="SimSun" w:cs="SimSun"/>
+          <w:color w:val="333333"/>
+          <w:kern w:val="0"/>
+        </w:rPr>
+        <w:t>认</w:t>
+      </w:r>
+      <w:r>
+        <w:rPr>
+          <w:rFonts w:ascii="SimSun" w:eastAsia="SimSun" w:hAnsi="SimSun" w:cs="MS Mincho"/>
+          <w:color w:val="333333"/>
+          <w:kern w:val="0"/>
+        </w:rPr>
+        <w:t>写</w:t>
+      </w:r>
+      <w:r>
+        <w:rPr>
+          <w:rFonts w:ascii="SimSun" w:eastAsia="SimSun" w:hAnsi="SimSun" w:cs="SimSun"/>
+          <w:color w:val="333333"/>
+          <w:kern w:val="0"/>
+        </w:rPr>
+        <w:t>请</w:t>
+      </w:r>
+      <w:r>
+        <w:rPr>
+          <w:rFonts w:ascii="SimSun" w:eastAsia="SimSun" w:hAnsi="SimSun" w:cs="MS Mincho"/>
+          <w:color w:val="333333"/>
+          <w:kern w:val="0"/>
+        </w:rPr>
+        <w:t>求的</w:t>
+      </w:r>
+      <w:r>
+        <w:rPr>
+          <w:rFonts w:ascii="SimSun" w:eastAsia="SimSun" w:hAnsi="SimSun" w:cs="SimSun"/>
+          <w:color w:val="333333"/>
+          <w:kern w:val="0"/>
+        </w:rPr>
+        <w:t>优</w:t>
+      </w:r>
+      <w:r>
+        <w:rPr>
+          <w:rFonts w:ascii="SimSun" w:eastAsia="SimSun" w:hAnsi="SimSun" w:cs="MS Mincho"/>
+          <w:color w:val="333333"/>
+          <w:kern w:val="0"/>
+        </w:rPr>
+        <w:t>先</w:t>
+      </w:r>
+      <w:r>
+        <w:rPr>
+          <w:rFonts w:ascii="SimSun" w:eastAsia="SimSun" w:hAnsi="SimSun" w:cs="SimSun"/>
+          <w:color w:val="333333"/>
+          <w:kern w:val="0"/>
+        </w:rPr>
+        <w:t>级</w:t>
+      </w:r>
+      <w:r>
+        <w:rPr>
+          <w:rFonts w:ascii="SimSun" w:eastAsia="SimSun" w:hAnsi="SimSun" w:cs="MS Mincho"/>
+          <w:color w:val="333333"/>
+          <w:kern w:val="0"/>
+        </w:rPr>
+        <w:t>高，即使</w:t>
+      </w:r>
+      <w:r>
+        <w:rPr>
+          <w:rFonts w:ascii="SimSun" w:eastAsia="SimSun" w:hAnsi="SimSun" w:cs="SimSun"/>
+          <w:color w:val="333333"/>
+          <w:kern w:val="0"/>
+        </w:rPr>
+        <w:t>读请</w:t>
+      </w:r>
+      <w:r>
+        <w:rPr>
+          <w:rFonts w:ascii="SimSun" w:eastAsia="SimSun" w:hAnsi="SimSun" w:cs="MS Mincho"/>
+          <w:color w:val="333333"/>
+          <w:kern w:val="0"/>
+        </w:rPr>
+        <w:t>求先到，所以</w:t>
+      </w:r>
+      <w:proofErr w:type="spellStart"/>
+      <w:r>
+        <w:rPr>
+          <w:rFonts w:ascii="SimSun" w:eastAsia="SimSun" w:hAnsi="SimSun" w:cs="Times New Roman"/>
+          <w:color w:val="333333"/>
+          <w:kern w:val="0"/>
+        </w:rPr>
+        <w:t>MyISAM</w:t>
+      </w:r>
+      <w:proofErr w:type="spellEnd"/>
+      <w:r>
+        <w:rPr>
+          <w:rFonts w:ascii="SimSun" w:eastAsia="SimSun" w:hAnsi="SimSun" w:cs="MS Mincho"/>
+          <w:color w:val="333333"/>
+          <w:kern w:val="0"/>
+        </w:rPr>
+        <w:t>不适合于有大量</w:t>
+      </w:r>
+      <w:r>
+        <w:rPr>
+          <w:rFonts w:ascii="SimSun" w:eastAsia="SimSun" w:hAnsi="SimSun" w:cs="SimSun"/>
+          <w:color w:val="333333"/>
+          <w:kern w:val="0"/>
+        </w:rPr>
+        <w:t>查询</w:t>
+      </w:r>
+      <w:r>
+        <w:rPr>
+          <w:rFonts w:ascii="SimSun" w:eastAsia="SimSun" w:hAnsi="SimSun" w:cs="MS Mincho"/>
+          <w:color w:val="333333"/>
+          <w:kern w:val="0"/>
+        </w:rPr>
+        <w:t>和修改并存的情况，那</w:t>
+      </w:r>
+      <w:r>
+        <w:rPr>
+          <w:rFonts w:ascii="SimSun" w:eastAsia="SimSun" w:hAnsi="SimSun" w:cs="SimSun"/>
+          <w:color w:val="333333"/>
+          <w:kern w:val="0"/>
+        </w:rPr>
+        <w:t>样查询进</w:t>
+      </w:r>
+      <w:r>
+        <w:rPr>
+          <w:rFonts w:ascii="SimSun" w:eastAsia="SimSun" w:hAnsi="SimSun" w:cs="MS Mincho"/>
+          <w:color w:val="333333"/>
+          <w:kern w:val="0"/>
+        </w:rPr>
+        <w:t>程会</w:t>
+      </w:r>
+      <w:r>
+        <w:rPr>
+          <w:rFonts w:ascii="SimSun" w:eastAsia="SimSun" w:hAnsi="SimSun" w:cs="SimSun"/>
+          <w:color w:val="333333"/>
+          <w:kern w:val="0"/>
+        </w:rPr>
+        <w:t>长时间</w:t>
+      </w:r>
+      <w:r>
+        <w:rPr>
+          <w:rFonts w:ascii="SimSun" w:eastAsia="SimSun" w:hAnsi="SimSun" w:cs="MS Mincho"/>
+          <w:color w:val="333333"/>
+          <w:kern w:val="0"/>
+        </w:rPr>
+        <w:t>阻塞。因</w:t>
+      </w:r>
+      <w:r>
+        <w:rPr>
+          <w:rFonts w:ascii="SimSun" w:eastAsia="SimSun" w:hAnsi="SimSun" w:cs="SimSun"/>
+          <w:color w:val="333333"/>
+          <w:kern w:val="0"/>
+        </w:rPr>
+        <w:t>为</w:t>
+      </w:r>
+      <w:proofErr w:type="spellStart"/>
+      <w:r>
+        <w:rPr>
+          <w:rFonts w:ascii="SimSun" w:eastAsia="SimSun" w:hAnsi="SimSun" w:cs="Times New Roman"/>
+          <w:color w:val="333333"/>
+          <w:kern w:val="0"/>
+        </w:rPr>
+        <w:t>MyISAM</w:t>
+      </w:r>
+      <w:proofErr w:type="spellEnd"/>
+      <w:r>
+        <w:rPr>
+          <w:rFonts w:ascii="SimSun" w:eastAsia="SimSun" w:hAnsi="SimSun" w:cs="MS Mincho"/>
+          <w:color w:val="333333"/>
+          <w:kern w:val="0"/>
+        </w:rPr>
+        <w:t>是</w:t>
+      </w:r>
+      <w:r>
+        <w:rPr>
+          <w:rFonts w:ascii="SimSun" w:eastAsia="SimSun" w:hAnsi="SimSun" w:cs="SimSun"/>
+          <w:color w:val="333333"/>
+          <w:kern w:val="0"/>
+        </w:rPr>
+        <w:t>锁</w:t>
+      </w:r>
+      <w:r>
+        <w:rPr>
+          <w:rFonts w:ascii="SimSun" w:eastAsia="SimSun" w:hAnsi="SimSun" w:cs="MS Mincho"/>
+          <w:color w:val="333333"/>
+          <w:kern w:val="0"/>
+        </w:rPr>
+        <w:t>表，所以某</w:t>
+      </w:r>
+      <w:r>
+        <w:rPr>
+          <w:rFonts w:ascii="SimSun" w:eastAsia="SimSun" w:hAnsi="SimSun" w:cs="SimSun"/>
+          <w:color w:val="333333"/>
+          <w:kern w:val="0"/>
+        </w:rPr>
+        <w:t>项读</w:t>
+      </w:r>
+      <w:r>
+        <w:rPr>
+          <w:rFonts w:ascii="SimSun" w:eastAsia="SimSun" w:hAnsi="SimSun" w:cs="MS Mincho"/>
+          <w:color w:val="333333"/>
+          <w:kern w:val="0"/>
+        </w:rPr>
+        <w:t>操作比</w:t>
+      </w:r>
+      <w:r>
+        <w:rPr>
+          <w:rFonts w:ascii="SimSun" w:eastAsia="SimSun" w:hAnsi="SimSun" w:cs="SimSun"/>
+          <w:color w:val="333333"/>
+          <w:kern w:val="0"/>
+        </w:rPr>
+        <w:t>较</w:t>
+      </w:r>
+      <w:r>
+        <w:rPr>
+          <w:rFonts w:ascii="SimSun" w:eastAsia="SimSun" w:hAnsi="SimSun" w:cs="MS Mincho"/>
+          <w:color w:val="333333"/>
+          <w:kern w:val="0"/>
+        </w:rPr>
+        <w:t>耗</w:t>
+      </w:r>
+      <w:r>
+        <w:rPr>
+          <w:rFonts w:ascii="SimSun" w:eastAsia="SimSun" w:hAnsi="SimSun" w:cs="SimSun"/>
+          <w:color w:val="333333"/>
+          <w:kern w:val="0"/>
+        </w:rPr>
+        <w:t>时</w:t>
+      </w:r>
+      <w:r>
+        <w:rPr>
+          <w:rFonts w:ascii="SimSun" w:eastAsia="SimSun" w:hAnsi="SimSun" w:cs="MS Mincho"/>
+          <w:color w:val="333333"/>
+          <w:kern w:val="0"/>
+        </w:rPr>
+        <w:t>会使其他写</w:t>
+      </w:r>
+      <w:r>
+        <w:rPr>
+          <w:rFonts w:ascii="SimSun" w:eastAsia="SimSun" w:hAnsi="SimSun" w:cs="SimSun"/>
+          <w:color w:val="333333"/>
+          <w:kern w:val="0"/>
+        </w:rPr>
+        <w:t>进</w:t>
+      </w:r>
+      <w:r>
+        <w:rPr>
+          <w:rFonts w:ascii="SimSun" w:eastAsia="SimSun" w:hAnsi="SimSun" w:cs="MS Mincho"/>
+          <w:color w:val="333333"/>
+          <w:kern w:val="0"/>
+        </w:rPr>
+        <w:t>程</w:t>
+      </w:r>
+      <w:r>
+        <w:rPr>
+          <w:rFonts w:ascii="SimSun" w:eastAsia="SimSun" w:hAnsi="SimSun" w:cs="SimSun"/>
+          <w:color w:val="333333"/>
+          <w:kern w:val="0"/>
+        </w:rPr>
+        <w:t>饿</w:t>
+      </w:r>
+      <w:r>
+        <w:rPr>
+          <w:rFonts w:ascii="SimSun" w:eastAsia="SimSun" w:hAnsi="SimSun" w:cs="MS Mincho"/>
+          <w:color w:val="333333"/>
+          <w:kern w:val="0"/>
+        </w:rPr>
+        <w:t>死。</w:t>
+      </w:r>
+    </w:p>
+    <w:p>
+      <w:pPr>
+        <w:widowControl/>
+        <w:numPr>
+          <w:ilvl w:val="0"/>
+          <w:numId w:val="4"/>
+        </w:numPr>
+        <w:shd w:val="clear" w:color="auto" w:fill="FFFFFF"/>
+        <w:ind w:left="600"/>
+        <w:jc w:val="left"/>
+        <w:rPr>
+          <w:rFonts w:ascii="SimSun" w:eastAsia="SimSun" w:hAnsi="SimSun" w:cs="Times New Roman"/>
+          <w:color w:val="333333"/>
+          <w:kern w:val="0"/>
+        </w:rPr>
+      </w:pPr>
+      <w:proofErr w:type="spellStart"/>
+      <w:r>
+        <w:rPr>
+          <w:rFonts w:ascii="SimSun" w:eastAsia="SimSun" w:hAnsi="SimSun" w:cs="Times New Roman"/>
+          <w:color w:val="333333"/>
+          <w:kern w:val="0"/>
+        </w:rPr>
+        <w:t>InnoDB</w:t>
+      </w:r>
+      <w:proofErr w:type="spellEnd"/>
+      <w:r>
+        <w:rPr>
+          <w:rFonts w:ascii="SimSun" w:eastAsia="SimSun" w:hAnsi="SimSun" w:cs="MS Mincho"/>
+          <w:color w:val="333333"/>
+          <w:kern w:val="0"/>
+        </w:rPr>
+        <w:t>支持外</w:t>
+      </w:r>
+      <w:r>
+        <w:rPr>
+          <w:rFonts w:ascii="SimSun" w:eastAsia="SimSun" w:hAnsi="SimSun" w:cs="SimSun"/>
+          <w:color w:val="333333"/>
+          <w:kern w:val="0"/>
+        </w:rPr>
+        <w:t>键</w:t>
+      </w:r>
+      <w:r>
+        <w:rPr>
+          <w:rFonts w:ascii="SimSun" w:eastAsia="SimSun" w:hAnsi="SimSun" w:cs="MS Mincho"/>
+          <w:color w:val="333333"/>
+          <w:kern w:val="0"/>
+        </w:rPr>
+        <w:t>，</w:t>
+      </w:r>
+      <w:proofErr w:type="spellStart"/>
+      <w:r>
+        <w:rPr>
+          <w:rFonts w:ascii="SimSun" w:eastAsia="SimSun" w:hAnsi="SimSun" w:cs="Times New Roman"/>
+          <w:color w:val="333333"/>
+          <w:kern w:val="0"/>
+        </w:rPr>
+        <w:t>MyISAM</w:t>
+      </w:r>
+      <w:proofErr w:type="spellEnd"/>
+      <w:r>
+        <w:rPr>
+          <w:rFonts w:ascii="SimSun" w:eastAsia="SimSun" w:hAnsi="SimSun" w:cs="MS Mincho"/>
+          <w:color w:val="333333"/>
+          <w:kern w:val="0"/>
+        </w:rPr>
+        <w:t>不支持。</w:t>
+      </w:r>
+    </w:p>
+    <w:p>
+      <w:pPr>
+        <w:widowControl/>
+        <w:numPr>
+          <w:ilvl w:val="0"/>
+          <w:numId w:val="4"/>
+        </w:numPr>
+        <w:shd w:val="clear" w:color="auto" w:fill="FFFFFF"/>
+        <w:ind w:left="600"/>
+        <w:jc w:val="left"/>
+        <w:rPr>
+          <w:rFonts w:ascii="SimSun" w:eastAsia="SimSun" w:hAnsi="SimSun" w:cs="Times New Roman"/>
+          <w:color w:val="333333"/>
+          <w:kern w:val="0"/>
+        </w:rPr>
+      </w:pPr>
+      <w:proofErr w:type="spellStart"/>
+      <w:r>
+        <w:rPr>
+          <w:rFonts w:ascii="SimSun" w:eastAsia="SimSun" w:hAnsi="SimSun" w:cs="Times New Roman"/>
+          <w:color w:val="333333"/>
+          <w:kern w:val="0"/>
+        </w:rPr>
+        <w:t>InnoDB</w:t>
+      </w:r>
+      <w:proofErr w:type="spellEnd"/>
+      <w:r>
+        <w:rPr>
+          <w:rFonts w:ascii="SimSun" w:eastAsia="SimSun" w:hAnsi="SimSun" w:cs="MS Mincho"/>
+          <w:color w:val="333333"/>
+          <w:kern w:val="0"/>
+        </w:rPr>
+        <w:t>的主</w:t>
+      </w:r>
+      <w:r>
+        <w:rPr>
+          <w:rFonts w:ascii="SimSun" w:eastAsia="SimSun" w:hAnsi="SimSun" w:cs="SimSun"/>
+          <w:color w:val="333333"/>
+          <w:kern w:val="0"/>
+        </w:rPr>
+        <w:t>键</w:t>
+      </w:r>
+      <w:r>
+        <w:rPr>
+          <w:rFonts w:ascii="SimSun" w:eastAsia="SimSun" w:hAnsi="SimSun" w:cs="MS Mincho"/>
+          <w:color w:val="333333"/>
+          <w:kern w:val="0"/>
+        </w:rPr>
+        <w:t>范</w:t>
+      </w:r>
+      <w:r>
+        <w:rPr>
+          <w:rFonts w:ascii="SimSun" w:eastAsia="SimSun" w:hAnsi="SimSun" w:cs="SimSun"/>
+          <w:color w:val="333333"/>
+          <w:kern w:val="0"/>
+        </w:rPr>
+        <w:t>围</w:t>
+      </w:r>
+      <w:r>
+        <w:rPr>
+          <w:rFonts w:ascii="SimSun" w:eastAsia="SimSun" w:hAnsi="SimSun" w:cs="MS Mincho"/>
+          <w:color w:val="333333"/>
+          <w:kern w:val="0"/>
+        </w:rPr>
+        <w:t>更大，最大是</w:t>
+      </w:r>
+      <w:proofErr w:type="spellStart"/>
+      <w:r>
+        <w:rPr>
+          <w:rFonts w:ascii="SimSun" w:eastAsia="SimSun" w:hAnsi="SimSun" w:cs="Times New Roman"/>
+          <w:color w:val="333333"/>
+          <w:kern w:val="0"/>
+        </w:rPr>
+        <w:t>MyISAM</w:t>
+      </w:r>
+      <w:proofErr w:type="spellEnd"/>
+      <w:r>
+        <w:rPr>
+          <w:rFonts w:ascii="SimSun" w:eastAsia="SimSun" w:hAnsi="SimSun" w:cs="MS Mincho"/>
+          <w:color w:val="333333"/>
+          <w:kern w:val="0"/>
+        </w:rPr>
+        <w:t>的</w:t>
+      </w:r>
+      <w:r>
+        <w:rPr>
+          <w:rFonts w:ascii="SimSun" w:eastAsia="SimSun" w:hAnsi="SimSun" w:cs="Times New Roman"/>
+          <w:color w:val="333333"/>
+          <w:kern w:val="0"/>
+        </w:rPr>
+        <w:t>2</w:t>
+      </w:r>
+      <w:r>
+        <w:rPr>
+          <w:rFonts w:ascii="SimSun" w:eastAsia="SimSun" w:hAnsi="SimSun" w:cs="MS Mincho"/>
+          <w:color w:val="333333"/>
+          <w:kern w:val="0"/>
+        </w:rPr>
+        <w:t>倍。</w:t>
+      </w:r>
+    </w:p>
+    <w:p>
+      <w:pPr>
+        <w:widowControl/>
+        <w:numPr>
+          <w:ilvl w:val="0"/>
+          <w:numId w:val="4"/>
+        </w:numPr>
+        <w:shd w:val="clear" w:color="auto" w:fill="FFFFFF"/>
+        <w:ind w:left="600"/>
+        <w:jc w:val="left"/>
+        <w:rPr>
+          <w:rFonts w:ascii="SimSun" w:eastAsia="SimSun" w:hAnsi="SimSun" w:cs="Times New Roman"/>
+          <w:color w:val="333333"/>
+          <w:kern w:val="0"/>
+        </w:rPr>
+      </w:pPr>
+      <w:proofErr w:type="spellStart"/>
+      <w:r>
+        <w:rPr>
+          <w:rFonts w:ascii="SimSun" w:eastAsia="SimSun" w:hAnsi="SimSun" w:cs="Times New Roman"/>
+          <w:color w:val="333333"/>
+          <w:kern w:val="0"/>
+        </w:rPr>
+        <w:t>InnoDB</w:t>
+      </w:r>
+      <w:proofErr w:type="spellEnd"/>
+      <w:r>
+        <w:rPr>
+          <w:rFonts w:ascii="SimSun" w:eastAsia="SimSun" w:hAnsi="SimSun" w:cs="MS Mincho"/>
+          <w:color w:val="333333"/>
+          <w:kern w:val="0"/>
+        </w:rPr>
+        <w:t>不支持全文索引，而</w:t>
+      </w:r>
+      <w:proofErr w:type="spellStart"/>
+      <w:r>
+        <w:rPr>
+          <w:rFonts w:ascii="SimSun" w:eastAsia="SimSun" w:hAnsi="SimSun" w:cs="Times New Roman"/>
+          <w:color w:val="333333"/>
+          <w:kern w:val="0"/>
+        </w:rPr>
+        <w:t>MyISAM</w:t>
+      </w:r>
+      <w:proofErr w:type="spellEnd"/>
+      <w:r>
+        <w:rPr>
+          <w:rFonts w:ascii="SimSun" w:eastAsia="SimSun" w:hAnsi="SimSun" w:cs="MS Mincho"/>
+          <w:color w:val="333333"/>
+          <w:kern w:val="0"/>
+        </w:rPr>
+        <w:t>支持。全文索引是指</w:t>
+      </w:r>
+      <w:r>
+        <w:rPr>
+          <w:rFonts w:ascii="SimSun" w:eastAsia="SimSun" w:hAnsi="SimSun" w:cs="SimSun"/>
+          <w:color w:val="333333"/>
+          <w:kern w:val="0"/>
+        </w:rPr>
+        <w:t>对</w:t>
+      </w:r>
+      <w:r>
+        <w:rPr>
+          <w:rFonts w:ascii="SimSun" w:eastAsia="SimSun" w:hAnsi="SimSun" w:cs="Times New Roman"/>
+          <w:color w:val="333333"/>
+          <w:kern w:val="0"/>
+        </w:rPr>
+        <w:t>char</w:t>
+      </w:r>
+      <w:r>
+        <w:rPr>
+          <w:rFonts w:ascii="SimSun" w:eastAsia="SimSun" w:hAnsi="SimSun" w:cs="MS Mincho"/>
+          <w:color w:val="333333"/>
+          <w:kern w:val="0"/>
+        </w:rPr>
+        <w:t>、</w:t>
+      </w:r>
+      <w:r>
+        <w:rPr>
+          <w:rFonts w:ascii="SimSun" w:eastAsia="SimSun" w:hAnsi="SimSun" w:cs="Times New Roman"/>
+          <w:color w:val="333333"/>
+          <w:kern w:val="0"/>
+        </w:rPr>
+        <w:t>varchar</w:t>
+      </w:r>
+      <w:r>
+        <w:rPr>
+          <w:rFonts w:ascii="SimSun" w:eastAsia="SimSun" w:hAnsi="SimSun" w:cs="MS Mincho"/>
+          <w:color w:val="333333"/>
+          <w:kern w:val="0"/>
+        </w:rPr>
+        <w:t>和</w:t>
+      </w:r>
+      <w:r>
+        <w:rPr>
+          <w:rFonts w:ascii="SimSun" w:eastAsia="SimSun" w:hAnsi="SimSun" w:cs="Times New Roman"/>
+          <w:color w:val="333333"/>
+          <w:kern w:val="0"/>
+        </w:rPr>
+        <w:t>text</w:t>
+      </w:r>
+      <w:r>
+        <w:rPr>
+          <w:rFonts w:ascii="SimSun" w:eastAsia="SimSun" w:hAnsi="SimSun" w:cs="MS Mincho"/>
+          <w:color w:val="333333"/>
+          <w:kern w:val="0"/>
+        </w:rPr>
+        <w:t>中的每个</w:t>
+      </w:r>
+      <w:r>
+        <w:rPr>
+          <w:rFonts w:ascii="SimSun" w:eastAsia="SimSun" w:hAnsi="SimSun" w:cs="SimSun"/>
+          <w:color w:val="333333"/>
+          <w:kern w:val="0"/>
+        </w:rPr>
+        <w:t>词</w:t>
+      </w:r>
+      <w:r>
+        <w:rPr>
+          <w:rFonts w:ascii="SimSun" w:eastAsia="SimSun" w:hAnsi="SimSun" w:cs="MS Mincho"/>
+          <w:color w:val="333333"/>
+          <w:kern w:val="0"/>
+        </w:rPr>
+        <w:t>（停用</w:t>
+      </w:r>
+      <w:r>
+        <w:rPr>
+          <w:rFonts w:ascii="SimSun" w:eastAsia="SimSun" w:hAnsi="SimSun" w:cs="SimSun"/>
+          <w:color w:val="333333"/>
+          <w:kern w:val="0"/>
+        </w:rPr>
+        <w:t>词</w:t>
+      </w:r>
+      <w:r>
+        <w:rPr>
+          <w:rFonts w:ascii="SimSun" w:eastAsia="SimSun" w:hAnsi="SimSun" w:cs="MS Mincho"/>
+          <w:color w:val="333333"/>
+          <w:kern w:val="0"/>
+        </w:rPr>
+        <w:t>除外）建立倒排序索引。</w:t>
+      </w:r>
+      <w:proofErr w:type="spellStart"/>
+      <w:r>
+        <w:rPr>
+          <w:rFonts w:ascii="SimSun" w:eastAsia="SimSun" w:hAnsi="SimSun" w:cs="Times New Roman"/>
+          <w:color w:val="333333"/>
+          <w:kern w:val="0"/>
+        </w:rPr>
+        <w:t>MyISAM</w:t>
+      </w:r>
+      <w:proofErr w:type="spellEnd"/>
+      <w:r>
+        <w:rPr>
+          <w:rFonts w:ascii="SimSun" w:eastAsia="SimSun" w:hAnsi="SimSun" w:cs="MS Mincho"/>
+          <w:color w:val="333333"/>
+          <w:kern w:val="0"/>
+        </w:rPr>
+        <w:t>的全文索引其</w:t>
+      </w:r>
+      <w:r>
+        <w:rPr>
+          <w:rFonts w:ascii="SimSun" w:eastAsia="SimSun" w:hAnsi="SimSun" w:cs="SimSun"/>
+          <w:color w:val="333333"/>
+          <w:kern w:val="0"/>
+        </w:rPr>
+        <w:t>实</w:t>
+      </w:r>
+      <w:r>
+        <w:rPr>
+          <w:rFonts w:ascii="SimSun" w:eastAsia="SimSun" w:hAnsi="SimSun" w:cs="MS Mincho"/>
+          <w:color w:val="333333"/>
+          <w:kern w:val="0"/>
+        </w:rPr>
+        <w:t>没</w:t>
+      </w:r>
+      <w:r>
+        <w:rPr>
+          <w:rFonts w:ascii="SimSun" w:eastAsia="SimSun" w:hAnsi="SimSun" w:cs="SimSun"/>
+          <w:color w:val="333333"/>
+          <w:kern w:val="0"/>
+        </w:rPr>
+        <w:t>啥</w:t>
+      </w:r>
+      <w:r>
+        <w:rPr>
+          <w:rFonts w:ascii="SimSun" w:eastAsia="SimSun" w:hAnsi="SimSun" w:cs="MS Mincho"/>
+          <w:color w:val="333333"/>
+          <w:kern w:val="0"/>
+        </w:rPr>
+        <w:t>用，因</w:t>
+      </w:r>
+      <w:r>
+        <w:rPr>
+          <w:rFonts w:ascii="SimSun" w:eastAsia="SimSun" w:hAnsi="SimSun" w:cs="SimSun"/>
+          <w:color w:val="333333"/>
+          <w:kern w:val="0"/>
+        </w:rPr>
+        <w:t>为</w:t>
+      </w:r>
+      <w:r>
+        <w:rPr>
+          <w:rFonts w:ascii="SimSun" w:eastAsia="SimSun" w:hAnsi="SimSun" w:cs="MS Mincho"/>
+          <w:color w:val="333333"/>
+          <w:kern w:val="0"/>
+        </w:rPr>
+        <w:t>它不支持中文分</w:t>
+      </w:r>
+      <w:r>
+        <w:rPr>
+          <w:rFonts w:ascii="SimSun" w:eastAsia="SimSun" w:hAnsi="SimSun" w:cs="SimSun"/>
+          <w:color w:val="333333"/>
+          <w:kern w:val="0"/>
+        </w:rPr>
+        <w:t>词</w:t>
+      </w:r>
+      <w:r>
+        <w:rPr>
+          <w:rFonts w:ascii="SimSun" w:eastAsia="SimSun" w:hAnsi="SimSun" w:cs="MS Mincho"/>
+          <w:color w:val="333333"/>
+          <w:kern w:val="0"/>
+        </w:rPr>
+        <w:t>，必</w:t>
+      </w:r>
+      <w:r>
+        <w:rPr>
+          <w:rFonts w:ascii="SimSun" w:eastAsia="SimSun" w:hAnsi="SimSun" w:cs="SimSun"/>
+          <w:color w:val="333333"/>
+          <w:kern w:val="0"/>
+        </w:rPr>
+        <w:t>须</w:t>
+      </w:r>
+      <w:r>
+        <w:rPr>
+          <w:rFonts w:ascii="SimSun" w:eastAsia="SimSun" w:hAnsi="SimSun" w:cs="MS Mincho"/>
+          <w:color w:val="333333"/>
+          <w:kern w:val="0"/>
+        </w:rPr>
+        <w:t>由使用者分</w:t>
+      </w:r>
+      <w:r>
+        <w:rPr>
+          <w:rFonts w:ascii="SimSun" w:eastAsia="SimSun" w:hAnsi="SimSun" w:cs="SimSun"/>
+          <w:color w:val="333333"/>
+          <w:kern w:val="0"/>
+        </w:rPr>
+        <w:t>词</w:t>
+      </w:r>
+      <w:r>
+        <w:rPr>
+          <w:rFonts w:ascii="SimSun" w:eastAsia="SimSun" w:hAnsi="SimSun" w:cs="MS Mincho"/>
+          <w:color w:val="333333"/>
+          <w:kern w:val="0"/>
+        </w:rPr>
+        <w:t>后加入空格再写到数据表里，而且少于</w:t>
+      </w:r>
+      <w:r>
+        <w:rPr>
+          <w:rFonts w:ascii="SimSun" w:eastAsia="SimSun" w:hAnsi="SimSun" w:cs="Times New Roman"/>
+          <w:color w:val="333333"/>
+          <w:kern w:val="0"/>
+        </w:rPr>
+        <w:t>4</w:t>
+      </w:r>
+      <w:r>
+        <w:rPr>
+          <w:rFonts w:ascii="SimSun" w:eastAsia="SimSun" w:hAnsi="SimSun" w:cs="MS Mincho"/>
+          <w:color w:val="333333"/>
+          <w:kern w:val="0"/>
+        </w:rPr>
+        <w:t>个</w:t>
+      </w:r>
+      <w:r>
+        <w:rPr>
+          <w:rFonts w:ascii="SimSun" w:eastAsia="SimSun" w:hAnsi="SimSun" w:cs="SimSun"/>
+          <w:color w:val="333333"/>
+          <w:kern w:val="0"/>
+        </w:rPr>
+        <w:t>汉</w:t>
+      </w:r>
+      <w:r>
+        <w:rPr>
+          <w:rFonts w:ascii="SimSun" w:eastAsia="SimSun" w:hAnsi="SimSun" w:cs="MS Mincho"/>
+          <w:color w:val="333333"/>
+          <w:kern w:val="0"/>
+        </w:rPr>
+        <w:t>字的</w:t>
+      </w:r>
+      <w:r>
+        <w:rPr>
+          <w:rFonts w:ascii="SimSun" w:eastAsia="SimSun" w:hAnsi="SimSun" w:cs="SimSun"/>
+          <w:color w:val="333333"/>
+          <w:kern w:val="0"/>
+        </w:rPr>
+        <w:t>词</w:t>
+      </w:r>
+      <w:r>
+        <w:rPr>
+          <w:rFonts w:ascii="SimSun" w:eastAsia="SimSun" w:hAnsi="SimSun" w:cs="MS Mincho"/>
+          <w:color w:val="333333"/>
+          <w:kern w:val="0"/>
+        </w:rPr>
+        <w:t>会和停用</w:t>
+      </w:r>
+      <w:r>
+        <w:rPr>
+          <w:rFonts w:ascii="SimSun" w:eastAsia="SimSun" w:hAnsi="SimSun" w:cs="SimSun"/>
+          <w:color w:val="333333"/>
+          <w:kern w:val="0"/>
+        </w:rPr>
+        <w:t>词</w:t>
+      </w:r>
+      <w:r>
+        <w:rPr>
+          <w:rFonts w:ascii="SimSun" w:eastAsia="SimSun" w:hAnsi="SimSun" w:cs="MS Mincho"/>
+          <w:color w:val="333333"/>
+          <w:kern w:val="0"/>
+        </w:rPr>
+        <w:t>一</w:t>
+      </w:r>
+      <w:r>
+        <w:rPr>
+          <w:rFonts w:ascii="SimSun" w:eastAsia="SimSun" w:hAnsi="SimSun" w:cs="SimSun"/>
+          <w:color w:val="333333"/>
+          <w:kern w:val="0"/>
+        </w:rPr>
+        <w:t>样</w:t>
+      </w:r>
+      <w:r>
+        <w:rPr>
+          <w:rFonts w:ascii="SimSun" w:eastAsia="SimSun" w:hAnsi="SimSun" w:cs="MS Mincho"/>
+          <w:color w:val="333333"/>
+          <w:kern w:val="0"/>
+        </w:rPr>
+        <w:t>被忽略掉。</w:t>
+      </w:r>
+    </w:p>
+    <w:p>
+      <w:pPr>
+        <w:widowControl/>
+        <w:numPr>
+          <w:ilvl w:val="0"/>
+          <w:numId w:val="4"/>
+        </w:numPr>
+        <w:shd w:val="clear" w:color="auto" w:fill="FFFFFF"/>
+        <w:ind w:left="600"/>
+        <w:jc w:val="left"/>
+        <w:rPr>
+          <w:rFonts w:ascii="SimSun" w:eastAsia="SimSun" w:hAnsi="SimSun" w:cs="Times New Roman"/>
+          <w:color w:val="333333"/>
+          <w:kern w:val="0"/>
+        </w:rPr>
+      </w:pPr>
+      <w:proofErr w:type="spellStart"/>
+      <w:r>
+        <w:rPr>
+          <w:rFonts w:ascii="SimSun" w:eastAsia="SimSun" w:hAnsi="SimSun" w:cs="Times New Roman"/>
+          <w:color w:val="333333"/>
+          <w:kern w:val="0"/>
+        </w:rPr>
+        <w:t>MyISAM</w:t>
+      </w:r>
+      <w:proofErr w:type="spellEnd"/>
+      <w:r>
+        <w:rPr>
+          <w:rFonts w:ascii="SimSun" w:eastAsia="SimSun" w:hAnsi="SimSun" w:cs="MS Mincho"/>
+          <w:color w:val="333333"/>
+          <w:kern w:val="0"/>
+        </w:rPr>
+        <w:t>支持</w:t>
+      </w:r>
+      <w:r>
+        <w:rPr>
+          <w:rFonts w:ascii="SimSun" w:eastAsia="SimSun" w:hAnsi="SimSun" w:cs="Times New Roman"/>
+          <w:color w:val="333333"/>
+          <w:kern w:val="0"/>
+        </w:rPr>
+        <w:t>GIS</w:t>
+      </w:r>
+      <w:r>
+        <w:rPr>
+          <w:rFonts w:ascii="SimSun" w:eastAsia="SimSun" w:hAnsi="SimSun" w:cs="MS Mincho"/>
+          <w:color w:val="333333"/>
+          <w:kern w:val="0"/>
+        </w:rPr>
+        <w:t>数据，</w:t>
+      </w:r>
+      <w:proofErr w:type="spellStart"/>
+      <w:r>
+        <w:rPr>
+          <w:rFonts w:ascii="SimSun" w:eastAsia="SimSun" w:hAnsi="SimSun" w:cs="Times New Roman"/>
+          <w:color w:val="333333"/>
+          <w:kern w:val="0"/>
+        </w:rPr>
+        <w:t>InnoDB</w:t>
+      </w:r>
+      <w:proofErr w:type="spellEnd"/>
+      <w:r>
+        <w:rPr>
+          <w:rFonts w:ascii="SimSun" w:eastAsia="SimSun" w:hAnsi="SimSun" w:cs="MS Mincho"/>
+          <w:color w:val="333333"/>
+          <w:kern w:val="0"/>
+        </w:rPr>
+        <w:t>不支持。即</w:t>
+      </w:r>
+      <w:proofErr w:type="spellStart"/>
+      <w:r>
+        <w:rPr>
+          <w:rFonts w:ascii="SimSun" w:eastAsia="SimSun" w:hAnsi="SimSun" w:cs="Times New Roman"/>
+          <w:color w:val="333333"/>
+          <w:kern w:val="0"/>
+        </w:rPr>
+        <w:t>MyISAM</w:t>
+      </w:r>
+      <w:proofErr w:type="spellEnd"/>
+      <w:r>
+        <w:rPr>
+          <w:rFonts w:ascii="SimSun" w:eastAsia="SimSun" w:hAnsi="SimSun" w:cs="MS Mincho"/>
+          <w:color w:val="333333"/>
+          <w:kern w:val="0"/>
+        </w:rPr>
+        <w:t>支持以下空</w:t>
+      </w:r>
+      <w:r>
+        <w:rPr>
+          <w:rFonts w:ascii="SimSun" w:eastAsia="SimSun" w:hAnsi="SimSun" w:cs="SimSun"/>
+          <w:color w:val="333333"/>
+          <w:kern w:val="0"/>
+        </w:rPr>
+        <w:t>间</w:t>
+      </w:r>
+      <w:r>
+        <w:rPr>
+          <w:rFonts w:ascii="SimSun" w:eastAsia="SimSun" w:hAnsi="SimSun" w:cs="MS Mincho"/>
+          <w:color w:val="333333"/>
+          <w:kern w:val="0"/>
+        </w:rPr>
+        <w:t>数据</w:t>
+      </w:r>
+      <w:r>
+        <w:rPr>
+          <w:rFonts w:ascii="SimSun" w:eastAsia="SimSun" w:hAnsi="SimSun" w:cs="SimSun"/>
+          <w:color w:val="333333"/>
+          <w:kern w:val="0"/>
+        </w:rPr>
+        <w:t>对</w:t>
+      </w:r>
+      <w:r>
+        <w:rPr>
+          <w:rFonts w:ascii="SimSun" w:eastAsia="SimSun" w:hAnsi="SimSun" w:cs="MS Mincho"/>
+          <w:color w:val="333333"/>
+          <w:kern w:val="0"/>
+        </w:rPr>
+        <w:t>象：</w:t>
+      </w:r>
+      <w:proofErr w:type="spellStart"/>
+      <w:r>
+        <w:rPr>
+          <w:rFonts w:ascii="SimSun" w:eastAsia="SimSun" w:hAnsi="SimSun" w:cs="Times New Roman"/>
+          <w:color w:val="333333"/>
+          <w:kern w:val="0"/>
+        </w:rPr>
+        <w:t>Point,Line,Polygon,Surface</w:t>
+      </w:r>
+      <w:proofErr w:type="spellEnd"/>
+      <w:r>
+        <w:rPr>
+          <w:rFonts w:ascii="SimSun" w:eastAsia="SimSun" w:hAnsi="SimSun" w:cs="MS Mincho"/>
+          <w:color w:val="333333"/>
+          <w:kern w:val="0"/>
+        </w:rPr>
+        <w:t>等。</w:t>
+      </w:r>
+    </w:p>
+    <w:p>
+      <w:pPr>
+        <w:widowControl/>
+        <w:numPr>
+          <w:ilvl w:val="0"/>
+          <w:numId w:val="4"/>
+        </w:numPr>
+        <w:shd w:val="clear" w:color="auto" w:fill="FFFFFF"/>
+        <w:ind w:left="600"/>
+        <w:jc w:val="left"/>
+        <w:rPr>
+          <w:rFonts w:ascii="SimSun" w:eastAsia="SimSun" w:hAnsi="SimSun" w:cs="Times New Roman"/>
+          <w:color w:val="333333"/>
+          <w:kern w:val="0"/>
+        </w:rPr>
+      </w:pPr>
+      <w:r>
+        <w:rPr>
+          <w:rFonts w:ascii="SimSun" w:eastAsia="SimSun" w:hAnsi="SimSun" w:cs="MS Mincho"/>
+          <w:color w:val="333333"/>
+          <w:kern w:val="0"/>
+        </w:rPr>
+        <w:t>没有</w:t>
+      </w:r>
+      <w:r>
+        <w:rPr>
+          <w:rFonts w:ascii="SimSun" w:eastAsia="SimSun" w:hAnsi="SimSun" w:cs="Times New Roman"/>
+          <w:color w:val="333333"/>
+          <w:kern w:val="0"/>
+        </w:rPr>
+        <w:t>where</w:t>
+      </w:r>
+      <w:r>
+        <w:rPr>
+          <w:rFonts w:ascii="SimSun" w:eastAsia="SimSun" w:hAnsi="SimSun" w:cs="MS Mincho"/>
+          <w:color w:val="333333"/>
+          <w:kern w:val="0"/>
+        </w:rPr>
+        <w:t>的</w:t>
+      </w:r>
+      <w:r>
+        <w:rPr>
+          <w:rFonts w:ascii="SimSun" w:eastAsia="SimSun" w:hAnsi="SimSun" w:cs="Times New Roman"/>
+          <w:color w:val="333333"/>
+          <w:kern w:val="0"/>
+        </w:rPr>
+        <w:t>count(*)</w:t>
+      </w:r>
+      <w:r>
+        <w:rPr>
+          <w:rFonts w:ascii="SimSun" w:eastAsia="SimSun" w:hAnsi="SimSun" w:cs="MS Mincho"/>
+          <w:color w:val="333333"/>
+          <w:kern w:val="0"/>
+        </w:rPr>
+        <w:t>使用</w:t>
+      </w:r>
+      <w:proofErr w:type="spellStart"/>
+      <w:r>
+        <w:rPr>
+          <w:rFonts w:ascii="SimSun" w:eastAsia="SimSun" w:hAnsi="SimSun" w:cs="Times New Roman"/>
+          <w:color w:val="333333"/>
+          <w:kern w:val="0"/>
+        </w:rPr>
+        <w:t>MyISAM</w:t>
+      </w:r>
+      <w:proofErr w:type="spellEnd"/>
+      <w:r>
+        <w:rPr>
+          <w:rFonts w:ascii="SimSun" w:eastAsia="SimSun" w:hAnsi="SimSun" w:cs="MS Mincho"/>
+          <w:color w:val="333333"/>
+          <w:kern w:val="0"/>
+        </w:rPr>
+        <w:t>要比</w:t>
+      </w:r>
+      <w:proofErr w:type="spellStart"/>
+      <w:r>
+        <w:rPr>
+          <w:rFonts w:ascii="SimSun" w:eastAsia="SimSun" w:hAnsi="SimSun" w:cs="Times New Roman"/>
+          <w:color w:val="333333"/>
+          <w:kern w:val="0"/>
+        </w:rPr>
+        <w:t>InnoDB</w:t>
+      </w:r>
+      <w:proofErr w:type="spellEnd"/>
+      <w:r>
+        <w:rPr>
+          <w:rFonts w:ascii="SimSun" w:eastAsia="SimSun" w:hAnsi="SimSun" w:cs="MS Mincho"/>
+          <w:color w:val="333333"/>
+          <w:kern w:val="0"/>
+        </w:rPr>
+        <w:t>快得多。因</w:t>
+      </w:r>
+      <w:r>
+        <w:rPr>
+          <w:rFonts w:ascii="SimSun" w:eastAsia="SimSun" w:hAnsi="SimSun" w:cs="SimSun"/>
+          <w:color w:val="333333"/>
+          <w:kern w:val="0"/>
+        </w:rPr>
+        <w:t>为</w:t>
+      </w:r>
+      <w:proofErr w:type="spellStart"/>
+      <w:r>
+        <w:rPr>
+          <w:rFonts w:ascii="SimSun" w:eastAsia="SimSun" w:hAnsi="SimSun" w:cs="Times New Roman"/>
+          <w:color w:val="333333"/>
+          <w:kern w:val="0"/>
+        </w:rPr>
+        <w:t>MyISAM</w:t>
+      </w:r>
+      <w:proofErr w:type="spellEnd"/>
+      <w:r>
+        <w:rPr>
+          <w:rFonts w:ascii="SimSun" w:eastAsia="SimSun" w:hAnsi="SimSun" w:cs="MS Mincho"/>
+          <w:color w:val="333333"/>
+          <w:kern w:val="0"/>
+        </w:rPr>
+        <w:t>内置了一个</w:t>
+      </w:r>
+      <w:r>
+        <w:rPr>
+          <w:rFonts w:ascii="SimSun" w:eastAsia="SimSun" w:hAnsi="SimSun" w:cs="SimSun"/>
+          <w:color w:val="333333"/>
+          <w:kern w:val="0"/>
+        </w:rPr>
+        <w:t>计</w:t>
+      </w:r>
+      <w:r>
+        <w:rPr>
+          <w:rFonts w:ascii="SimSun" w:eastAsia="SimSun" w:hAnsi="SimSun" w:cs="MS Mincho"/>
+          <w:color w:val="333333"/>
+          <w:kern w:val="0"/>
+        </w:rPr>
+        <w:t>数器，</w:t>
+      </w:r>
+      <w:r>
+        <w:rPr>
+          <w:rFonts w:ascii="SimSun" w:eastAsia="SimSun" w:hAnsi="SimSun" w:cs="Times New Roman"/>
+          <w:color w:val="333333"/>
+          <w:kern w:val="0"/>
+        </w:rPr>
+        <w:t>count(*)</w:t>
+      </w:r>
+      <w:r>
+        <w:rPr>
+          <w:rFonts w:ascii="SimSun" w:eastAsia="SimSun" w:hAnsi="SimSun" w:cs="SimSun"/>
+          <w:color w:val="333333"/>
+          <w:kern w:val="0"/>
+        </w:rPr>
+        <w:t>时它直接从计数器中读</w:t>
+      </w:r>
+      <w:r>
+        <w:rPr>
+          <w:rFonts w:ascii="SimSun" w:eastAsia="SimSun" w:hAnsi="SimSun" w:cs="MS Mincho"/>
+          <w:color w:val="333333"/>
+          <w:kern w:val="0"/>
+        </w:rPr>
+        <w:t>，而</w:t>
+      </w:r>
+      <w:proofErr w:type="spellStart"/>
+      <w:r>
+        <w:rPr>
+          <w:rFonts w:ascii="SimSun" w:eastAsia="SimSun" w:hAnsi="SimSun" w:cs="Times New Roman"/>
+          <w:color w:val="333333"/>
+          <w:kern w:val="0"/>
+        </w:rPr>
+        <w:t>InnoDB</w:t>
+      </w:r>
+      <w:proofErr w:type="spellEnd"/>
+      <w:r>
+        <w:rPr>
+          <w:rFonts w:ascii="SimSun" w:eastAsia="SimSun" w:hAnsi="SimSun" w:cs="MS Mincho"/>
+          <w:color w:val="333333"/>
+          <w:kern w:val="0"/>
+        </w:rPr>
+        <w:t>必</w:t>
+      </w:r>
+      <w:r>
+        <w:rPr>
+          <w:rFonts w:ascii="SimSun" w:eastAsia="SimSun" w:hAnsi="SimSun" w:cs="SimSun"/>
+          <w:color w:val="333333"/>
+          <w:kern w:val="0"/>
+        </w:rPr>
+        <w:t>须扫</w:t>
+      </w:r>
+      <w:r>
+        <w:rPr>
+          <w:rFonts w:ascii="SimSun" w:eastAsia="SimSun" w:hAnsi="SimSun" w:cs="MS Mincho"/>
+          <w:color w:val="333333"/>
+          <w:kern w:val="0"/>
+        </w:rPr>
+        <w:t>描全表。所以在</w:t>
+      </w:r>
+      <w:proofErr w:type="spellStart"/>
+      <w:r>
+        <w:rPr>
+          <w:rFonts w:ascii="SimSun" w:eastAsia="SimSun" w:hAnsi="SimSun" w:cs="Times New Roman"/>
+          <w:color w:val="333333"/>
+          <w:kern w:val="0"/>
+        </w:rPr>
+        <w:t>InnoDB</w:t>
+      </w:r>
+      <w:proofErr w:type="spellEnd"/>
+      <w:r>
+        <w:rPr>
+          <w:rFonts w:ascii="SimSun" w:eastAsia="SimSun" w:hAnsi="SimSun" w:cs="MS Mincho"/>
+          <w:color w:val="333333"/>
+          <w:kern w:val="0"/>
+        </w:rPr>
+        <w:t>上</w:t>
+      </w:r>
+      <w:r>
+        <w:rPr>
+          <w:rFonts w:ascii="SimSun" w:eastAsia="SimSun" w:hAnsi="SimSun" w:cs="SimSun"/>
+          <w:color w:val="333333"/>
+          <w:kern w:val="0"/>
+        </w:rPr>
+        <w:t>执</w:t>
+      </w:r>
+      <w:r>
+        <w:rPr>
+          <w:rFonts w:ascii="SimSun" w:eastAsia="SimSun" w:hAnsi="SimSun" w:cs="MS Mincho"/>
+          <w:color w:val="333333"/>
+          <w:kern w:val="0"/>
+        </w:rPr>
+        <w:t>行</w:t>
+      </w:r>
+      <w:r>
+        <w:rPr>
+          <w:rFonts w:ascii="SimSun" w:eastAsia="SimSun" w:hAnsi="SimSun" w:cs="Times New Roman"/>
+          <w:color w:val="333333"/>
+          <w:kern w:val="0"/>
+        </w:rPr>
+        <w:t>count(*)</w:t>
+      </w:r>
+      <w:r>
+        <w:rPr>
+          <w:rFonts w:ascii="SimSun" w:eastAsia="SimSun" w:hAnsi="SimSun" w:cs="SimSun"/>
+          <w:color w:val="333333"/>
+          <w:kern w:val="0"/>
+        </w:rPr>
+        <w:t>时一般要伴随</w:t>
+      </w:r>
+      <w:r>
+        <w:rPr>
+          <w:rFonts w:ascii="SimSun" w:eastAsia="SimSun" w:hAnsi="SimSun" w:cs="Times New Roman"/>
+          <w:color w:val="333333"/>
+          <w:kern w:val="0"/>
+        </w:rPr>
+        <w:t>where</w:t>
+      </w:r>
+      <w:r>
+        <w:rPr>
+          <w:rFonts w:ascii="SimSun" w:eastAsia="SimSun" w:hAnsi="SimSun" w:cs="MS Mincho"/>
+          <w:color w:val="333333"/>
+          <w:kern w:val="0"/>
+        </w:rPr>
+        <w:t>，且</w:t>
+      </w:r>
+      <w:r>
+        <w:rPr>
+          <w:rFonts w:ascii="SimSun" w:eastAsia="SimSun" w:hAnsi="SimSun" w:cs="Times New Roman"/>
+          <w:color w:val="333333"/>
+          <w:kern w:val="0"/>
+        </w:rPr>
+        <w:t>where</w:t>
+      </w:r>
+      <w:r>
+        <w:rPr>
+          <w:rFonts w:ascii="SimSun" w:eastAsia="SimSun" w:hAnsi="SimSun" w:cs="MS Mincho"/>
+          <w:color w:val="333333"/>
+          <w:kern w:val="0"/>
+        </w:rPr>
+        <w:t>中要包含主</w:t>
+      </w:r>
+      <w:r>
+        <w:rPr>
+          <w:rFonts w:ascii="SimSun" w:eastAsia="SimSun" w:hAnsi="SimSun" w:cs="SimSun"/>
+          <w:color w:val="333333"/>
+          <w:kern w:val="0"/>
+        </w:rPr>
+        <w:t>键</w:t>
+      </w:r>
+      <w:r>
+        <w:rPr>
+          <w:rFonts w:ascii="SimSun" w:eastAsia="SimSun" w:hAnsi="SimSun" w:cs="MS Mincho"/>
+          <w:color w:val="333333"/>
+          <w:kern w:val="0"/>
+        </w:rPr>
+        <w:t>以外的索引列。</w:t>
+      </w:r>
+      <w:r>
+        <w:rPr>
+          <w:rFonts w:ascii="SimSun" w:eastAsia="SimSun" w:hAnsi="SimSun" w:cs="SimSun"/>
+          <w:color w:val="333333"/>
+          <w:kern w:val="0"/>
+        </w:rPr>
+        <w:t>为</w:t>
+      </w:r>
+      <w:r>
+        <w:rPr>
+          <w:rFonts w:ascii="SimSun" w:eastAsia="SimSun" w:hAnsi="SimSun" w:cs="MS Mincho"/>
+          <w:color w:val="333333"/>
+          <w:kern w:val="0"/>
+        </w:rPr>
+        <w:t>什么</w:t>
+      </w:r>
+      <w:r>
+        <w:rPr>
+          <w:rFonts w:ascii="SimSun" w:eastAsia="SimSun" w:hAnsi="SimSun" w:cs="SimSun"/>
+          <w:color w:val="333333"/>
+          <w:kern w:val="0"/>
+        </w:rPr>
+        <w:t>这</w:t>
+      </w:r>
+      <w:r>
+        <w:rPr>
+          <w:rFonts w:ascii="SimSun" w:eastAsia="SimSun" w:hAnsi="SimSun" w:cs="MS Mincho"/>
+          <w:color w:val="333333"/>
+          <w:kern w:val="0"/>
+        </w:rPr>
+        <w:t>里特</w:t>
+      </w:r>
+      <w:r>
+        <w:rPr>
+          <w:rFonts w:ascii="SimSun" w:eastAsia="SimSun" w:hAnsi="SimSun" w:cs="SimSun"/>
+          <w:color w:val="333333"/>
+          <w:kern w:val="0"/>
+        </w:rPr>
+        <w:t>别强调</w:t>
+      </w:r>
+      <w:r>
+        <w:rPr>
+          <w:rFonts w:ascii="SimSun" w:eastAsia="SimSun" w:hAnsi="SimSun" w:cs="Times New Roman"/>
+          <w:color w:val="333333"/>
+          <w:kern w:val="0"/>
+        </w:rPr>
+        <w:t>“</w:t>
+      </w:r>
+      <w:r>
+        <w:rPr>
+          <w:rFonts w:ascii="SimSun" w:eastAsia="SimSun" w:hAnsi="SimSun" w:cs="MS Mincho"/>
+          <w:color w:val="333333"/>
+          <w:kern w:val="0"/>
+        </w:rPr>
+        <w:t>主</w:t>
+      </w:r>
+      <w:r>
+        <w:rPr>
+          <w:rFonts w:ascii="SimSun" w:eastAsia="SimSun" w:hAnsi="SimSun" w:cs="SimSun"/>
+          <w:color w:val="333333"/>
+          <w:kern w:val="0"/>
+        </w:rPr>
+        <w:t>键</w:t>
+      </w:r>
+      <w:r>
+        <w:rPr>
+          <w:rFonts w:ascii="SimSun" w:eastAsia="SimSun" w:hAnsi="SimSun" w:cs="MS Mincho"/>
+          <w:color w:val="333333"/>
+          <w:kern w:val="0"/>
+        </w:rPr>
+        <w:t>以外</w:t>
+      </w:r>
+      <w:r>
+        <w:rPr>
+          <w:rFonts w:ascii="SimSun" w:eastAsia="SimSun" w:hAnsi="SimSun" w:cs="Times New Roman"/>
+          <w:color w:val="333333"/>
+          <w:kern w:val="0"/>
+        </w:rPr>
+        <w:t>”</w:t>
+      </w:r>
+      <w:r>
+        <w:rPr>
+          <w:rFonts w:ascii="SimSun" w:eastAsia="SimSun" w:hAnsi="SimSun" w:cs="MS Mincho"/>
+          <w:color w:val="333333"/>
+          <w:kern w:val="0"/>
+        </w:rPr>
+        <w:t>？因</w:t>
+      </w:r>
+      <w:r>
+        <w:rPr>
+          <w:rFonts w:ascii="SimSun" w:eastAsia="SimSun" w:hAnsi="SimSun" w:cs="SimSun"/>
+          <w:color w:val="333333"/>
+          <w:kern w:val="0"/>
+        </w:rPr>
+        <w:t>为</w:t>
+      </w:r>
+      <w:proofErr w:type="spellStart"/>
+      <w:r>
+        <w:rPr>
+          <w:rFonts w:ascii="SimSun" w:eastAsia="SimSun" w:hAnsi="SimSun" w:cs="Times New Roman"/>
+          <w:color w:val="333333"/>
+          <w:kern w:val="0"/>
+        </w:rPr>
+        <w:t>InnoDB</w:t>
+      </w:r>
+      <w:proofErr w:type="spellEnd"/>
+      <w:r>
+        <w:rPr>
+          <w:rFonts w:ascii="SimSun" w:eastAsia="SimSun" w:hAnsi="SimSun" w:cs="MS Mincho"/>
+          <w:color w:val="333333"/>
+          <w:kern w:val="0"/>
+        </w:rPr>
+        <w:t>中</w:t>
+      </w:r>
+      <w:r>
+        <w:rPr>
+          <w:rFonts w:ascii="SimSun" w:eastAsia="SimSun" w:hAnsi="SimSun" w:cs="Times New Roman"/>
+          <w:color w:val="333333"/>
+          <w:kern w:val="0"/>
+        </w:rPr>
+        <w:t>primary index</w:t>
+      </w:r>
+      <w:r>
+        <w:rPr>
+          <w:rFonts w:ascii="SimSun" w:eastAsia="SimSun" w:hAnsi="SimSun" w:cs="MS Mincho"/>
+          <w:color w:val="333333"/>
+          <w:kern w:val="0"/>
+        </w:rPr>
+        <w:t>是和</w:t>
+      </w:r>
+      <w:r>
+        <w:rPr>
+          <w:rFonts w:ascii="SimSun" w:eastAsia="SimSun" w:hAnsi="SimSun" w:cs="Times New Roman"/>
+          <w:color w:val="333333"/>
+          <w:kern w:val="0"/>
+        </w:rPr>
+        <w:t>raw data</w:t>
+      </w:r>
+      <w:r>
+        <w:rPr>
+          <w:rFonts w:ascii="SimSun" w:eastAsia="SimSun" w:hAnsi="SimSun" w:cs="MS Mincho"/>
+          <w:color w:val="333333"/>
+          <w:kern w:val="0"/>
+        </w:rPr>
+        <w:t>存放在一起的，而</w:t>
+      </w:r>
+      <w:r>
+        <w:rPr>
+          <w:rFonts w:ascii="SimSun" w:eastAsia="SimSun" w:hAnsi="SimSun" w:cs="Times New Roman"/>
+          <w:color w:val="333333"/>
+          <w:kern w:val="0"/>
+        </w:rPr>
+        <w:t>secondary index</w:t>
+      </w:r>
+      <w:r>
+        <w:rPr>
+          <w:rFonts w:ascii="SimSun" w:eastAsia="SimSun" w:hAnsi="SimSun" w:cs="SimSun"/>
+          <w:color w:val="333333"/>
+          <w:kern w:val="0"/>
+        </w:rPr>
+        <w:t>则是单独存放，然后有个指针指向</w:t>
+      </w:r>
+      <w:r>
+        <w:rPr>
+          <w:rFonts w:ascii="SimSun" w:eastAsia="SimSun" w:hAnsi="SimSun" w:cs="Times New Roman"/>
+          <w:color w:val="333333"/>
+          <w:kern w:val="0"/>
+        </w:rPr>
+        <w:t>primary key</w:t>
+      </w:r>
+      <w:r>
+        <w:rPr>
+          <w:rFonts w:ascii="SimSun" w:eastAsia="SimSun" w:hAnsi="SimSun" w:cs="MS Mincho"/>
+          <w:color w:val="333333"/>
+          <w:kern w:val="0"/>
+        </w:rPr>
+        <w:t>。所以只是</w:t>
+      </w:r>
+      <w:r>
+        <w:rPr>
+          <w:rFonts w:ascii="SimSun" w:eastAsia="SimSun" w:hAnsi="SimSun" w:cs="Times New Roman"/>
+          <w:color w:val="333333"/>
+          <w:kern w:val="0"/>
+        </w:rPr>
+        <w:t>count(*)</w:t>
+      </w:r>
+      <w:r>
+        <w:rPr>
+          <w:rFonts w:ascii="SimSun" w:eastAsia="SimSun" w:hAnsi="SimSun" w:cs="MS Mincho"/>
+          <w:color w:val="333333"/>
+          <w:kern w:val="0"/>
+        </w:rPr>
+        <w:t>的</w:t>
+      </w:r>
+      <w:r>
+        <w:rPr>
+          <w:rFonts w:ascii="SimSun" w:eastAsia="SimSun" w:hAnsi="SimSun" w:cs="SimSun"/>
+          <w:color w:val="333333"/>
+          <w:kern w:val="0"/>
+        </w:rPr>
+        <w:t>话</w:t>
+      </w:r>
+      <w:r>
+        <w:rPr>
+          <w:rFonts w:ascii="SimSun" w:eastAsia="SimSun" w:hAnsi="SimSun" w:cs="MS Mincho"/>
+          <w:color w:val="333333"/>
+          <w:kern w:val="0"/>
+        </w:rPr>
+        <w:t>使用</w:t>
+      </w:r>
+      <w:r>
+        <w:rPr>
+          <w:rFonts w:ascii="SimSun" w:eastAsia="SimSun" w:hAnsi="SimSun" w:cs="Times New Roman"/>
+          <w:color w:val="333333"/>
+          <w:kern w:val="0"/>
+        </w:rPr>
+        <w:t>secondary index</w:t>
+      </w:r>
+      <w:r>
+        <w:rPr>
+          <w:rFonts w:ascii="SimSun" w:eastAsia="SimSun" w:hAnsi="SimSun" w:cs="SimSun"/>
+          <w:color w:val="333333"/>
+          <w:kern w:val="0"/>
+        </w:rPr>
+        <w:t>扫描更快，而</w:t>
+      </w:r>
+      <w:r>
+        <w:rPr>
+          <w:rFonts w:ascii="SimSun" w:eastAsia="SimSun" w:hAnsi="SimSun" w:cs="Times New Roman"/>
+          <w:color w:val="333333"/>
+          <w:kern w:val="0"/>
+        </w:rPr>
+        <w:t>primary key</w:t>
+      </w:r>
+      <w:r>
+        <w:rPr>
+          <w:rFonts w:ascii="SimSun" w:eastAsia="SimSun" w:hAnsi="SimSun" w:cs="SimSun"/>
+          <w:color w:val="333333"/>
+          <w:kern w:val="0"/>
+        </w:rPr>
+        <w:t>则主要在扫描索引同时要返回</w:t>
+      </w:r>
+      <w:r>
+        <w:rPr>
+          <w:rFonts w:ascii="SimSun" w:eastAsia="SimSun" w:hAnsi="SimSun" w:cs="Times New Roman"/>
+          <w:color w:val="333333"/>
+          <w:kern w:val="0"/>
+        </w:rPr>
+        <w:t>raw data</w:t>
+      </w:r>
+      <w:r>
+        <w:rPr>
+          <w:rFonts w:ascii="SimSun" w:eastAsia="SimSun" w:hAnsi="SimSun" w:cs="SimSun"/>
+          <w:color w:val="333333"/>
+          <w:kern w:val="0"/>
+        </w:rPr>
+        <w:t>时的作用较大</w:t>
+      </w:r>
+      <w:r>
+        <w:rPr>
+          <w:rFonts w:ascii="SimSun" w:eastAsia="SimSun" w:hAnsi="SimSun" w:cs="MS Mincho"/>
+          <w:color w:val="333333"/>
+          <w:kern w:val="0"/>
+        </w:rPr>
+        <w:t>。</w:t>
+      </w:r>
+    </w:p>
+    <w:p>
+      <w:pPr>
+        <w:widowControl/>
+        <w:jc w:val="left"/>
+        <w:rPr>
+          <w:rFonts w:ascii="SimSun" w:eastAsia="SimSun" w:hAnsi="SimSun" w:hint="eastAsia"/>
+          <w:kern w:val="0"/>
+        </w:rPr>
+      </w:pPr>
     </w:p>
     <w:p>
       <w:pPr>
@@ -2435,6 +4469,119 @@
     </w:lvl>
   </w:abstractNum>
   <w:abstractNum w:abstractNumId="1">
+    <w:nsid w:val="24601E25"/>
+    <w:multiLevelType w:val="multilevel"/>
+    <w:tmpl w:val="331E4E26"/>
+    <w:lvl w:ilvl="0">
+      <w:start w:val="1"/>
+      <w:numFmt w:val="decimal"/>
+      <w:lvlText w:val="%1."/>
+      <w:lvlJc w:val="left"/>
+      <w:pPr>
+        <w:tabs>
+          <w:tab w:val="num" w:pos="720"/>
+        </w:tabs>
+        <w:ind w:left="720" w:hanging="360"/>
+      </w:pPr>
+    </w:lvl>
+    <w:lvl w:ilvl="1" w:tentative="1">
+      <w:start w:val="1"/>
+      <w:numFmt w:val="decimal"/>
+      <w:lvlText w:val="%2."/>
+      <w:lvlJc w:val="left"/>
+      <w:pPr>
+        <w:tabs>
+          <w:tab w:val="num" w:pos="1440"/>
+        </w:tabs>
+        <w:ind w:left="1440" w:hanging="360"/>
+      </w:pPr>
+    </w:lvl>
+    <w:lvl w:ilvl="2" w:tentative="1">
+      <w:start w:val="1"/>
+      <w:numFmt w:val="decimal"/>
+      <w:lvlText w:val="%3."/>
+      <w:lvlJc w:val="left"/>
+      <w:pPr>
+        <w:tabs>
+          <w:tab w:val="num" w:pos="2160"/>
+        </w:tabs>
+        <w:ind w:left="2160" w:hanging="360"/>
+      </w:pPr>
+    </w:lvl>
+    <w:lvl w:ilvl="3" w:tentative="1">
+      <w:start w:val="1"/>
+      <w:numFmt w:val="decimal"/>
+      <w:lvlText w:val="%4."/>
+      <w:lvlJc w:val="left"/>
+      <w:pPr>
+        <w:tabs>
+          <w:tab w:val="num" w:pos="2880"/>
+        </w:tabs>
+        <w:ind w:left="2880" w:hanging="360"/>
+      </w:pPr>
+    </w:lvl>
+    <w:lvl w:ilvl="4" w:tentative="1">
+      <w:start w:val="1"/>
+      <w:numFmt w:val="decimal"/>
+      <w:lvlText w:val="%5."/>
+      <w:lvlJc w:val="left"/>
+      <w:pPr>
+        <w:tabs>
+          <w:tab w:val="num" w:pos="3600"/>
+        </w:tabs>
+        <w:ind w:left="3600" w:hanging="360"/>
+      </w:pPr>
+    </w:lvl>
+    <w:lvl w:ilvl="5" w:tentative="1">
+      <w:start w:val="1"/>
+      <w:numFmt w:val="decimal"/>
+      <w:lvlText w:val="%6."/>
+      <w:lvlJc w:val="left"/>
+      <w:pPr>
+        <w:tabs>
+          <w:tab w:val="num" w:pos="4320"/>
+        </w:tabs>
+        <w:ind w:left="4320" w:hanging="360"/>
+      </w:pPr>
+    </w:lvl>
+    <w:lvl w:ilvl="6" w:tentative="1">
+      <w:start w:val="1"/>
+      <w:numFmt w:val="decimal"/>
+      <w:lvlText w:val="%7."/>
+      <w:lvlJc w:val="left"/>
+      <w:pPr>
+        <w:tabs>
+          <w:tab w:val="num" w:pos="5040"/>
+        </w:tabs>
+        <w:ind w:left="5040" w:hanging="360"/>
+      </w:pPr>
+    </w:lvl>
+    <w:lvl w:ilvl="7" w:tentative="1">
+      <w:start w:val="1"/>
+      <w:numFmt w:val="decimal"/>
+      <w:lvlText w:val="%8."/>
+      <w:lvlJc w:val="left"/>
+      <w:pPr>
+        <w:tabs>
+          <w:tab w:val="num" w:pos="5760"/>
+        </w:tabs>
+        <w:ind w:left="5760" w:hanging="360"/>
+      </w:pPr>
+    </w:lvl>
+    <w:lvl w:ilvl="8" w:tentative="1">
+      <w:start w:val="1"/>
+      <w:numFmt w:val="decimal"/>
+      <w:lvlText w:val="%9."/>
+      <w:lvlJc w:val="left"/>
+      <w:pPr>
+        <w:tabs>
+          <w:tab w:val="num" w:pos="6480"/>
+        </w:tabs>
+        <w:ind w:left="6480" w:hanging="360"/>
+      </w:pPr>
+    </w:lvl>
+  </w:abstractNum>
+  <w:abstractNum w:abstractNumId="2">
     <w:nsid w:val="33946DA7"/>
     <w:multiLevelType w:val="multilevel"/>
     <w:tmpl w:val="FE88471C"/>
@@ -2547,7 +4694,7 @@
       </w:rPr>
     </w:lvl>
   </w:abstractNum>
-  <w:abstractNum w:abstractNumId="2">
+  <w:abstractNum w:abstractNumId="3">
     <w:nsid w:val="66EA67E2"/>
     <w:multiLevelType w:val="multilevel"/>
     <w:tmpl w:val="12B8A28E"/>
@@ -2697,13 +4844,16 @@
     </w:lvl>
   </w:abstractNum>
   <w:num w:numId="1">
-    <w:abstractNumId w:val="1"/>
+    <w:abstractNumId w:val="2"/>
   </w:num>
   <w:num w:numId="2">
-    <w:abstractNumId w:val="2"/>
+    <w:abstractNumId w:val="3"/>
   </w:num>
   <w:num w:numId="3">
     <w:abstractNumId w:val="0"/>
+  </w:num>
+  <w:num w:numId="4">
+    <w:abstractNumId w:val="1"/>
   </w:num>
 </w:numbering>
 </file>

</xml_diff>